<commit_message>
LAST COMMIT WS 2013/14
</commit_message>
<xml_diff>
--- a/Dokumentation.docx
+++ b/Dokumentation.docx
@@ -33,8 +33,6 @@
           <w:lang w:val="en-GB"/>
         </w:rPr>
       </w:pPr>
-      <w:bookmarkStart w:id="0" w:name="_GoBack"/>
-      <w:bookmarkEnd w:id="0"/>
     </w:p>
     <w:p>
       <w:pPr>
@@ -237,7 +235,19 @@
         <w:rPr>
           <w:lang w:val="de-AT"/>
         </w:rPr>
-        <w:t>25. Dezember 2013</w:t>
+        <w:t>08</w:t>
+      </w:r>
+      <w:r>
+        <w:rPr>
+          <w:lang w:val="de-AT"/>
+        </w:rPr>
+        <w:t xml:space="preserve">. </w:t>
+      </w:r>
+      <w:r>
+        <w:rPr>
+          <w:lang w:val="de-AT"/>
+        </w:rPr>
+        <w:t>Jänner 2014</w:t>
       </w:r>
     </w:p>
     <w:p>
@@ -283,7 +293,11 @@
     <w:sdt>
       <w:sdtPr>
         <w:rPr>
-          <w:lang w:val="de-DE"/>
+          <w:rFonts w:asciiTheme="minorHAnsi" w:eastAsiaTheme="minorHAnsi" w:hAnsiTheme="minorHAnsi" w:cstheme="minorBidi"/>
+          <w:color w:val="auto"/>
+          <w:sz w:val="22"/>
+          <w:szCs w:val="22"/>
+          <w:lang w:val="de-DE" w:eastAsia="en-US"/>
         </w:rPr>
         <w:id w:val="-500202364"/>
         <w:docPartObj>
@@ -293,13 +307,8 @@
       </w:sdtPr>
       <w:sdtEndPr>
         <w:rPr>
-          <w:rFonts w:asciiTheme="minorHAnsi" w:eastAsiaTheme="minorHAnsi" w:hAnsiTheme="minorHAnsi" w:cstheme="minorBidi"/>
           <w:b/>
           <w:bCs/>
-          <w:color w:val="auto"/>
-          <w:sz w:val="22"/>
-          <w:szCs w:val="22"/>
-          <w:lang w:eastAsia="en-US"/>
         </w:rPr>
       </w:sdtEndPr>
       <w:sdtContent>
@@ -322,7 +331,9 @@
               <w:tab w:val="right" w:leader="dot" w:pos="9062"/>
             </w:tabs>
             <w:rPr>
+              <w:rFonts w:eastAsiaTheme="minorEastAsia"/>
               <w:noProof/>
+              <w:lang w:eastAsia="de-AT"/>
             </w:rPr>
           </w:pPr>
           <w:r>
@@ -334,7 +345,7 @@
           <w:r>
             <w:fldChar w:fldCharType="separate"/>
           </w:r>
-          <w:hyperlink w:anchor="_Toc375765339" w:history="1">
+          <w:hyperlink w:anchor="_Toc376967019" w:history="1">
             <w:r>
               <w:rPr>
                 <w:rStyle w:val="Hyperlink"/>
@@ -344,7 +355,9 @@
             </w:r>
             <w:r>
               <w:rPr>
-                <w:noProof/>
+                <w:rFonts w:eastAsiaTheme="minorEastAsia"/>
+                <w:noProof/>
+                <w:lang w:eastAsia="de-AT"/>
               </w:rPr>
               <w:tab/>
             </w:r>
@@ -374,7 +387,7 @@
                 <w:noProof/>
                 <w:webHidden/>
               </w:rPr>
-              <w:instrText xml:space="preserve"> PAGEREF _Toc375765339 \h </w:instrText>
+              <w:instrText xml:space="preserve"> PAGEREF _Toc376967019 \h </w:instrText>
             </w:r>
             <w:r>
               <w:rPr>
@@ -394,7 +407,7 @@
                 <w:noProof/>
                 <w:webHidden/>
               </w:rPr>
-              <w:t>2</w:t>
+              <w:t>3</w:t>
             </w:r>
             <w:r>
               <w:rPr>
@@ -413,10 +426,12 @@
               <w:tab w:val="right" w:leader="dot" w:pos="9062"/>
             </w:tabs>
             <w:rPr>
+              <w:rFonts w:eastAsiaTheme="minorEastAsia"/>
               <w:noProof/>
+              <w:lang w:eastAsia="de-AT"/>
             </w:rPr>
           </w:pPr>
-          <w:hyperlink w:anchor="_Toc375765340" w:history="1">
+          <w:hyperlink w:anchor="_Toc376967020" w:history="1">
             <w:r>
               <w:rPr>
                 <w:rStyle w:val="Hyperlink"/>
@@ -426,7 +441,9 @@
             </w:r>
             <w:r>
               <w:rPr>
-                <w:noProof/>
+                <w:rFonts w:eastAsiaTheme="minorEastAsia"/>
+                <w:noProof/>
+                <w:lang w:eastAsia="de-AT"/>
               </w:rPr>
               <w:tab/>
             </w:r>
@@ -456,7 +473,7 @@
                 <w:noProof/>
                 <w:webHidden/>
               </w:rPr>
-              <w:instrText xml:space="preserve"> PAGEREF _Toc375765340 \h </w:instrText>
+              <w:instrText xml:space="preserve"> PAGEREF _Toc376967020 \h </w:instrText>
             </w:r>
             <w:r>
               <w:rPr>
@@ -476,7 +493,7 @@
                 <w:noProof/>
                 <w:webHidden/>
               </w:rPr>
-              <w:t>3</w:t>
+              <w:t>4</w:t>
             </w:r>
             <w:r>
               <w:rPr>
@@ -495,10 +512,12 @@
               <w:tab w:val="right" w:leader="dot" w:pos="9062"/>
             </w:tabs>
             <w:rPr>
+              <w:rFonts w:eastAsiaTheme="minorEastAsia"/>
               <w:noProof/>
+              <w:lang w:eastAsia="de-AT"/>
             </w:rPr>
           </w:pPr>
-          <w:hyperlink w:anchor="_Toc375765341" w:history="1">
+          <w:hyperlink w:anchor="_Toc376967021" w:history="1">
             <w:r>
               <w:rPr>
                 <w:rStyle w:val="Hyperlink"/>
@@ -508,7 +527,9 @@
             </w:r>
             <w:r>
               <w:rPr>
-                <w:noProof/>
+                <w:rFonts w:eastAsiaTheme="minorEastAsia"/>
+                <w:noProof/>
+                <w:lang w:eastAsia="de-AT"/>
               </w:rPr>
               <w:tab/>
             </w:r>
@@ -517,7 +538,7 @@
                 <w:rStyle w:val="Hyperlink"/>
                 <w:noProof/>
               </w:rPr>
-              <w:t>Program.cs</w:t>
+              <w:t>FirstForm.cs</w:t>
             </w:r>
             <w:r>
               <w:rPr>
@@ -538,7 +559,7 @@
                 <w:noProof/>
                 <w:webHidden/>
               </w:rPr>
-              <w:instrText xml:space="preserve"> PAGEREF _Toc375765341 \h </w:instrText>
+              <w:instrText xml:space="preserve"> PAGEREF _Toc376967021 \h </w:instrText>
             </w:r>
             <w:r>
               <w:rPr>
@@ -558,7 +579,7 @@
                 <w:noProof/>
                 <w:webHidden/>
               </w:rPr>
-              <w:t>3</w:t>
+              <w:t>4</w:t>
             </w:r>
             <w:r>
               <w:rPr>
@@ -577,10 +598,12 @@
               <w:tab w:val="right" w:leader="dot" w:pos="9062"/>
             </w:tabs>
             <w:rPr>
+              <w:rFonts w:eastAsiaTheme="minorEastAsia"/>
               <w:noProof/>
+              <w:lang w:eastAsia="de-AT"/>
             </w:rPr>
           </w:pPr>
-          <w:hyperlink w:anchor="_Toc375765342" w:history="1">
+          <w:hyperlink w:anchor="_Toc376967022" w:history="1">
             <w:r>
               <w:rPr>
                 <w:rStyle w:val="Hyperlink"/>
@@ -590,7 +613,9 @@
             </w:r>
             <w:r>
               <w:rPr>
-                <w:noProof/>
+                <w:rFonts w:eastAsiaTheme="minorEastAsia"/>
+                <w:noProof/>
+                <w:lang w:eastAsia="de-AT"/>
               </w:rPr>
               <w:tab/>
             </w:r>
@@ -599,7 +624,7 @@
                 <w:rStyle w:val="Hyperlink"/>
                 <w:noProof/>
               </w:rPr>
-              <w:t>Server.cs</w:t>
+              <w:t>Html.cs</w:t>
             </w:r>
             <w:r>
               <w:rPr>
@@ -620,7 +645,7 @@
                 <w:noProof/>
                 <w:webHidden/>
               </w:rPr>
-              <w:instrText xml:space="preserve"> PAGEREF _Toc375765342 \h </w:instrText>
+              <w:instrText xml:space="preserve"> PAGEREF _Toc376967022 \h </w:instrText>
             </w:r>
             <w:r>
               <w:rPr>
@@ -640,7 +665,7 @@
                 <w:noProof/>
                 <w:webHidden/>
               </w:rPr>
-              <w:t>3</w:t>
+              <w:t>4</w:t>
             </w:r>
             <w:r>
               <w:rPr>
@@ -659,10 +684,12 @@
               <w:tab w:val="right" w:leader="dot" w:pos="9062"/>
             </w:tabs>
             <w:rPr>
+              <w:rFonts w:eastAsiaTheme="minorEastAsia"/>
               <w:noProof/>
+              <w:lang w:eastAsia="de-AT"/>
             </w:rPr>
           </w:pPr>
-          <w:hyperlink w:anchor="_Toc375765343" w:history="1">
+          <w:hyperlink w:anchor="_Toc376967023" w:history="1">
             <w:r>
               <w:rPr>
                 <w:rStyle w:val="Hyperlink"/>
@@ -672,7 +699,9 @@
             </w:r>
             <w:r>
               <w:rPr>
-                <w:noProof/>
+                <w:rFonts w:eastAsiaTheme="minorEastAsia"/>
+                <w:noProof/>
+                <w:lang w:eastAsia="de-AT"/>
               </w:rPr>
               <w:tab/>
             </w:r>
@@ -681,7 +710,7 @@
                 <w:rStyle w:val="Hyperlink"/>
                 <w:noProof/>
               </w:rPr>
-              <w:t>Request.cs</w:t>
+              <w:t>IPlugins.cs</w:t>
             </w:r>
             <w:r>
               <w:rPr>
@@ -702,7 +731,7 @@
                 <w:noProof/>
                 <w:webHidden/>
               </w:rPr>
-              <w:instrText xml:space="preserve"> PAGEREF _Toc375765343 \h </w:instrText>
+              <w:instrText xml:space="preserve"> PAGEREF _Toc376967023 \h </w:instrText>
             </w:r>
             <w:r>
               <w:rPr>
@@ -722,7 +751,7 @@
                 <w:noProof/>
                 <w:webHidden/>
               </w:rPr>
-              <w:t>3</w:t>
+              <w:t>4</w:t>
             </w:r>
             <w:r>
               <w:rPr>
@@ -741,10 +770,12 @@
               <w:tab w:val="right" w:leader="dot" w:pos="9062"/>
             </w:tabs>
             <w:rPr>
+              <w:rFonts w:eastAsiaTheme="minorEastAsia"/>
               <w:noProof/>
+              <w:lang w:eastAsia="de-AT"/>
             </w:rPr>
           </w:pPr>
-          <w:hyperlink w:anchor="_Toc375765344" w:history="1">
+          <w:hyperlink w:anchor="_Toc376967024" w:history="1">
             <w:r>
               <w:rPr>
                 <w:rStyle w:val="Hyperlink"/>
@@ -754,7 +785,9 @@
             </w:r>
             <w:r>
               <w:rPr>
-                <w:noProof/>
+                <w:rFonts w:eastAsiaTheme="minorEastAsia"/>
+                <w:noProof/>
+                <w:lang w:eastAsia="de-AT"/>
               </w:rPr>
               <w:tab/>
             </w:r>
@@ -763,7 +796,7 @@
                 <w:rStyle w:val="Hyperlink"/>
                 <w:noProof/>
               </w:rPr>
-              <w:t>FirstForm.cs</w:t>
+              <w:t>LogFile.cs</w:t>
             </w:r>
             <w:r>
               <w:rPr>
@@ -784,7 +817,7 @@
                 <w:noProof/>
                 <w:webHidden/>
               </w:rPr>
-              <w:instrText xml:space="preserve"> PAGEREF _Toc375765344 \h </w:instrText>
+              <w:instrText xml:space="preserve"> PAGEREF _Toc376967024 \h </w:instrText>
             </w:r>
             <w:r>
               <w:rPr>
@@ -804,7 +837,7 @@
                 <w:noProof/>
                 <w:webHidden/>
               </w:rPr>
-              <w:t>3</w:t>
+              <w:t>4</w:t>
             </w:r>
             <w:r>
               <w:rPr>
@@ -823,10 +856,12 @@
               <w:tab w:val="right" w:leader="dot" w:pos="9062"/>
             </w:tabs>
             <w:rPr>
+              <w:rFonts w:eastAsiaTheme="minorEastAsia"/>
               <w:noProof/>
+              <w:lang w:eastAsia="de-AT"/>
             </w:rPr>
           </w:pPr>
-          <w:hyperlink w:anchor="_Toc375765345" w:history="1">
+          <w:hyperlink w:anchor="_Toc376967025" w:history="1">
             <w:r>
               <w:rPr>
                 <w:rStyle w:val="Hyperlink"/>
@@ -836,7 +871,9 @@
             </w:r>
             <w:r>
               <w:rPr>
-                <w:noProof/>
+                <w:rFonts w:eastAsiaTheme="minorEastAsia"/>
+                <w:noProof/>
+                <w:lang w:eastAsia="de-AT"/>
               </w:rPr>
               <w:tab/>
             </w:r>
@@ -866,7 +903,7 @@
                 <w:noProof/>
                 <w:webHidden/>
               </w:rPr>
-              <w:instrText xml:space="preserve"> PAGEREF _Toc375765345 \h </w:instrText>
+              <w:instrText xml:space="preserve"> PAGEREF _Toc376967025 \h </w:instrText>
             </w:r>
             <w:r>
               <w:rPr>
@@ -886,7 +923,7 @@
                 <w:noProof/>
                 <w:webHidden/>
               </w:rPr>
-              <w:t>3</w:t>
+              <w:t>4</w:t>
             </w:r>
             <w:r>
               <w:rPr>
@@ -905,10 +942,12 @@
               <w:tab w:val="right" w:leader="dot" w:pos="9062"/>
             </w:tabs>
             <w:rPr>
+              <w:rFonts w:eastAsiaTheme="minorEastAsia"/>
               <w:noProof/>
+              <w:lang w:eastAsia="de-AT"/>
             </w:rPr>
           </w:pPr>
-          <w:hyperlink w:anchor="_Toc375765346" w:history="1">
+          <w:hyperlink w:anchor="_Toc376967026" w:history="1">
             <w:r>
               <w:rPr>
                 <w:rStyle w:val="Hyperlink"/>
@@ -918,7 +957,9 @@
             </w:r>
             <w:r>
               <w:rPr>
-                <w:noProof/>
+                <w:rFonts w:eastAsiaTheme="minorEastAsia"/>
+                <w:noProof/>
+                <w:lang w:eastAsia="de-AT"/>
               </w:rPr>
               <w:tab/>
             </w:r>
@@ -927,7 +968,7 @@
                 <w:rStyle w:val="Hyperlink"/>
                 <w:noProof/>
               </w:rPr>
-              <w:t>IPlugins.cs</w:t>
+              <w:t>Program.cs</w:t>
             </w:r>
             <w:r>
               <w:rPr>
@@ -948,7 +989,7 @@
                 <w:noProof/>
                 <w:webHidden/>
               </w:rPr>
-              <w:instrText xml:space="preserve"> PAGEREF _Toc375765346 \h </w:instrText>
+              <w:instrText xml:space="preserve"> PAGEREF _Toc376967026 \h </w:instrText>
             </w:r>
             <w:r>
               <w:rPr>
@@ -968,7 +1009,7 @@
                 <w:noProof/>
                 <w:webHidden/>
               </w:rPr>
-              <w:t>3</w:t>
+              <w:t>4</w:t>
             </w:r>
             <w:r>
               <w:rPr>
@@ -987,10 +1028,12 @@
               <w:tab w:val="right" w:leader="dot" w:pos="9062"/>
             </w:tabs>
             <w:rPr>
+              <w:rFonts w:eastAsiaTheme="minorEastAsia"/>
               <w:noProof/>
+              <w:lang w:eastAsia="de-AT"/>
             </w:rPr>
           </w:pPr>
-          <w:hyperlink w:anchor="_Toc375765347" w:history="1">
+          <w:hyperlink w:anchor="_Toc376967027" w:history="1">
             <w:r>
               <w:rPr>
                 <w:rStyle w:val="Hyperlink"/>
@@ -1000,7 +1043,9 @@
             </w:r>
             <w:r>
               <w:rPr>
-                <w:noProof/>
+                <w:rFonts w:eastAsiaTheme="minorEastAsia"/>
+                <w:noProof/>
+                <w:lang w:eastAsia="de-AT"/>
               </w:rPr>
               <w:tab/>
             </w:r>
@@ -1009,7 +1054,7 @@
                 <w:rStyle w:val="Hyperlink"/>
                 <w:noProof/>
               </w:rPr>
-              <w:t>Url.cs</w:t>
+              <w:t>Request.cs</w:t>
             </w:r>
             <w:r>
               <w:rPr>
@@ -1030,7 +1075,7 @@
                 <w:noProof/>
                 <w:webHidden/>
               </w:rPr>
-              <w:instrText xml:space="preserve"> PAGEREF _Toc375765347 \h </w:instrText>
+              <w:instrText xml:space="preserve"> PAGEREF _Toc376967027 \h </w:instrText>
             </w:r>
             <w:r>
               <w:rPr>
@@ -1050,7 +1095,7 @@
                 <w:noProof/>
                 <w:webHidden/>
               </w:rPr>
-              <w:t>3</w:t>
+              <w:t>4</w:t>
             </w:r>
             <w:r>
               <w:rPr>
@@ -1069,10 +1114,12 @@
               <w:tab w:val="right" w:leader="dot" w:pos="9062"/>
             </w:tabs>
             <w:rPr>
+              <w:rFonts w:eastAsiaTheme="minorEastAsia"/>
               <w:noProof/>
+              <w:lang w:eastAsia="de-AT"/>
             </w:rPr>
           </w:pPr>
-          <w:hyperlink w:anchor="_Toc375765348" w:history="1">
+          <w:hyperlink w:anchor="_Toc376967028" w:history="1">
             <w:r>
               <w:rPr>
                 <w:rStyle w:val="Hyperlink"/>
@@ -1082,7 +1129,9 @@
             </w:r>
             <w:r>
               <w:rPr>
-                <w:noProof/>
+                <w:rFonts w:eastAsiaTheme="minorEastAsia"/>
+                <w:noProof/>
+                <w:lang w:eastAsia="de-AT"/>
               </w:rPr>
               <w:tab/>
             </w:r>
@@ -1112,7 +1161,7 @@
                 <w:noProof/>
                 <w:webHidden/>
               </w:rPr>
-              <w:instrText xml:space="preserve"> PAGEREF _Toc375765348 \h </w:instrText>
+              <w:instrText xml:space="preserve"> PAGEREF _Toc376967028 \h </w:instrText>
             </w:r>
             <w:r>
               <w:rPr>
@@ -1132,7 +1181,7 @@
                 <w:noProof/>
                 <w:webHidden/>
               </w:rPr>
-              <w:t>3</w:t>
+              <w:t>4</w:t>
             </w:r>
             <w:r>
               <w:rPr>
@@ -1151,10 +1200,12 @@
               <w:tab w:val="right" w:leader="dot" w:pos="9062"/>
             </w:tabs>
             <w:rPr>
+              <w:rFonts w:eastAsiaTheme="minorEastAsia"/>
               <w:noProof/>
+              <w:lang w:eastAsia="de-AT"/>
             </w:rPr>
           </w:pPr>
-          <w:hyperlink w:anchor="_Toc375765349" w:history="1">
+          <w:hyperlink w:anchor="_Toc376967029" w:history="1">
             <w:r>
               <w:rPr>
                 <w:rStyle w:val="Hyperlink"/>
@@ -1164,7 +1215,9 @@
             </w:r>
             <w:r>
               <w:rPr>
-                <w:noProof/>
+                <w:rFonts w:eastAsiaTheme="minorEastAsia"/>
+                <w:noProof/>
+                <w:lang w:eastAsia="de-AT"/>
               </w:rPr>
               <w:tab/>
             </w:r>
@@ -1173,7 +1226,7 @@
                 <w:rStyle w:val="Hyperlink"/>
                 <w:noProof/>
               </w:rPr>
-              <w:t>Html.cs</w:t>
+              <w:t>Server.cs</w:t>
             </w:r>
             <w:r>
               <w:rPr>
@@ -1194,7 +1247,7 @@
                 <w:noProof/>
                 <w:webHidden/>
               </w:rPr>
-              <w:instrText xml:space="preserve"> PAGEREF _Toc375765349 \h </w:instrText>
+              <w:instrText xml:space="preserve"> PAGEREF _Toc376967029 \h </w:instrText>
             </w:r>
             <w:r>
               <w:rPr>
@@ -1214,7 +1267,7 @@
                 <w:noProof/>
                 <w:webHidden/>
               </w:rPr>
-              <w:t>4</w:t>
+              <w:t>5</w:t>
             </w:r>
             <w:r>
               <w:rPr>
@@ -1233,10 +1286,12 @@
               <w:tab w:val="right" w:leader="dot" w:pos="9062"/>
             </w:tabs>
             <w:rPr>
+              <w:rFonts w:eastAsiaTheme="minorEastAsia"/>
               <w:noProof/>
+              <w:lang w:eastAsia="de-AT"/>
             </w:rPr>
           </w:pPr>
-          <w:hyperlink w:anchor="_Toc375765350" w:history="1">
+          <w:hyperlink w:anchor="_Toc376967030" w:history="1">
             <w:r>
               <w:rPr>
                 <w:rStyle w:val="Hyperlink"/>
@@ -1246,7 +1301,9 @@
             </w:r>
             <w:r>
               <w:rPr>
-                <w:noProof/>
+                <w:rFonts w:eastAsiaTheme="minorEastAsia"/>
+                <w:noProof/>
+                <w:lang w:eastAsia="de-AT"/>
               </w:rPr>
               <w:tab/>
             </w:r>
@@ -1255,6 +1312,92 @@
                 <w:rStyle w:val="Hyperlink"/>
                 <w:noProof/>
               </w:rPr>
+              <w:t>Url.cs</w:t>
+            </w:r>
+            <w:r>
+              <w:rPr>
+                <w:noProof/>
+                <w:webHidden/>
+              </w:rPr>
+              <w:tab/>
+            </w:r>
+            <w:r>
+              <w:rPr>
+                <w:noProof/>
+                <w:webHidden/>
+              </w:rPr>
+              <w:fldChar w:fldCharType="begin"/>
+            </w:r>
+            <w:r>
+              <w:rPr>
+                <w:noProof/>
+                <w:webHidden/>
+              </w:rPr>
+              <w:instrText xml:space="preserve"> PAGEREF _Toc376967030 \h </w:instrText>
+            </w:r>
+            <w:r>
+              <w:rPr>
+                <w:noProof/>
+                <w:webHidden/>
+              </w:rPr>
+            </w:r>
+            <w:r>
+              <w:rPr>
+                <w:noProof/>
+                <w:webHidden/>
+              </w:rPr>
+              <w:fldChar w:fldCharType="separate"/>
+            </w:r>
+            <w:r>
+              <w:rPr>
+                <w:noProof/>
+                <w:webHidden/>
+              </w:rPr>
+              <w:t>5</w:t>
+            </w:r>
+            <w:r>
+              <w:rPr>
+                <w:noProof/>
+                <w:webHidden/>
+              </w:rPr>
+              <w:fldChar w:fldCharType="end"/>
+            </w:r>
+          </w:hyperlink>
+        </w:p>
+        <w:p>
+          <w:pPr>
+            <w:pStyle w:val="Verzeichnis2"/>
+            <w:tabs>
+              <w:tab w:val="left" w:pos="880"/>
+              <w:tab w:val="right" w:leader="dot" w:pos="9062"/>
+            </w:tabs>
+            <w:rPr>
+              <w:rFonts w:eastAsiaTheme="minorEastAsia"/>
+              <w:noProof/>
+              <w:lang w:eastAsia="de-AT"/>
+            </w:rPr>
+          </w:pPr>
+          <w:hyperlink w:anchor="_Toc376967031" w:history="1">
+            <w:r>
+              <w:rPr>
+                <w:rStyle w:val="Hyperlink"/>
+                <w:noProof/>
+              </w:rPr>
+              <w:t>2.11</w:t>
+            </w:r>
+            <w:r>
+              <w:rPr>
+                <w:rFonts w:eastAsiaTheme="minorEastAsia"/>
+                <w:noProof/>
+                <w:lang w:eastAsia="de-AT"/>
+              </w:rPr>
+              <w:tab/>
+            </w:r>
+            <w:r>
+              <w:rPr>
+                <w:rStyle w:val="Hyperlink"/>
+                <w:noProof/>
+              </w:rPr>
               <w:t>WrongFilenameException.cs, WrongParameterException.cs</w:t>
             </w:r>
             <w:r>
@@ -1276,7 +1419,7 @@
                 <w:noProof/>
                 <w:webHidden/>
               </w:rPr>
-              <w:instrText xml:space="preserve"> PAGEREF _Toc375765350 \h </w:instrText>
+              <w:instrText xml:space="preserve"> PAGEREF _Toc376967031 \h </w:instrText>
             </w:r>
             <w:r>
               <w:rPr>
@@ -1296,7 +1439,7 @@
                 <w:noProof/>
                 <w:webHidden/>
               </w:rPr>
-              <w:t>4</w:t>
+              <w:t>5</w:t>
             </w:r>
             <w:r>
               <w:rPr>
@@ -1335,12 +1478,14 @@
         </w:rPr>
         <w:br w:type="page"/>
       </w:r>
+      <w:bookmarkStart w:id="0" w:name="_GoBack"/>
+      <w:bookmarkEnd w:id="0"/>
     </w:p>
     <w:p>
       <w:pPr>
         <w:pStyle w:val="berschrift1"/>
       </w:pPr>
-      <w:bookmarkStart w:id="1" w:name="_Toc375765339"/>
+      <w:bookmarkStart w:id="1" w:name="_Toc376967019"/>
       <w:r>
         <w:lastRenderedPageBreak/>
         <w:t>Architektur</w:t>
@@ -1359,6 +1504,7 @@
       <w:r>
         <w:rPr>
           <w:noProof/>
+          <w:lang w:eastAsia="de-AT"/>
         </w:rPr>
         <mc:AlternateContent>
           <mc:Choice Requires="wps">
@@ -1466,6 +1612,10 @@
         <w:jc w:val="center"/>
       </w:pPr>
       <w:r>
+        <w:rPr>
+          <w:noProof/>
+          <w:lang w:eastAsia="de-AT"/>
+        </w:rPr>
         <mc:AlternateContent>
           <mc:Choice Requires="wps">
             <w:drawing>
@@ -1563,6 +1713,10 @@
         </mc:AlternateContent>
       </w:r>
       <w:r>
+        <w:rPr>
+          <w:noProof/>
+          <w:lang w:eastAsia="de-AT"/>
+        </w:rPr>
         <mc:AlternateContent>
           <mc:Choice Requires="wps">
             <w:drawing>
@@ -2055,6 +2209,7 @@
       <w:r>
         <w:rPr>
           <w:noProof/>
+          <w:lang w:eastAsia="de-AT"/>
         </w:rPr>
         <mc:AlternateContent>
           <mc:Choice Requires="wps">
@@ -2151,6 +2306,7 @@
       <w:r>
         <w:rPr>
           <w:noProof/>
+          <w:lang w:eastAsia="de-AT"/>
         </w:rPr>
         <mc:AlternateContent>
           <mc:Choice Requires="wps">
@@ -2251,6 +2407,7 @@
       <w:r>
         <w:rPr>
           <w:noProof/>
+          <w:lang w:eastAsia="de-AT"/>
         </w:rPr>
         <mc:AlternateContent>
           <mc:Choice Requires="wps">
@@ -2347,6 +2504,7 @@
       <w:r>
         <w:rPr>
           <w:noProof/>
+          <w:lang w:eastAsia="de-AT"/>
         </w:rPr>
         <mc:AlternateContent>
           <mc:Choice Requires="wps">
@@ -2867,6 +3025,7 @@
       <w:r>
         <w:rPr>
           <w:noProof/>
+          <w:lang w:eastAsia="de-AT"/>
         </w:rPr>
         <mc:AlternateContent>
           <mc:Choice Requires="wps">
@@ -3103,6 +3262,7 @@
       <w:r>
         <w:rPr>
           <w:noProof/>
+          <w:lang w:eastAsia="de-AT"/>
         </w:rPr>
         <mc:AlternateContent>
           <mc:Choice Requires="wps">
@@ -3199,6 +3359,7 @@
       <w:r>
         <w:rPr>
           <w:noProof/>
+          <w:lang w:eastAsia="de-AT"/>
         </w:rPr>
         <mc:AlternateContent>
           <mc:Choice Requires="wps">
@@ -3719,6 +3880,7 @@
       <w:r>
         <w:rPr>
           <w:noProof/>
+          <w:lang w:eastAsia="de-AT"/>
         </w:rPr>
         <mc:AlternateContent>
           <mc:Choice Requires="wps">
@@ -3815,6 +3977,7 @@
       <w:r>
         <w:rPr>
           <w:noProof/>
+          <w:lang w:eastAsia="de-AT"/>
         </w:rPr>
         <mc:AlternateContent>
           <mc:Choice Requires="wps">
@@ -3911,6 +4074,7 @@
       <w:r>
         <w:rPr>
           <w:noProof/>
+          <w:lang w:eastAsia="de-AT"/>
         </w:rPr>
         <mc:AlternateContent>
           <mc:Choice Requires="wps">
@@ -4011,6 +4175,7 @@
       <w:r>
         <w:rPr>
           <w:noProof/>
+          <w:lang w:eastAsia="de-AT"/>
         </w:rPr>
         <mc:AlternateContent>
           <mc:Choice Requires="wps">
@@ -4112,7 +4277,7 @@
       <w:pPr>
         <w:pStyle w:val="berschrift1"/>
       </w:pPr>
-      <w:bookmarkStart w:id="2" w:name="_Toc375765340"/>
+      <w:bookmarkStart w:id="2" w:name="_Toc376967020"/>
       <w:r>
         <w:lastRenderedPageBreak/>
         <w:t>Beschreibung</w:t>
@@ -4124,17 +4289,25 @@
       <w:pPr>
         <w:pStyle w:val="berschrift2"/>
       </w:pPr>
-      <w:bookmarkStart w:id="3" w:name="_Toc375765341"/>
+      <w:bookmarkStart w:id="3" w:name="_Toc376967021"/>
       <w:proofErr w:type="spellStart"/>
       <w:r>
-        <w:t>Program.cs</w:t>
+        <w:t>FirstForm.cs</w:t>
       </w:r>
       <w:bookmarkEnd w:id="3"/>
       <w:proofErr w:type="spellEnd"/>
     </w:p>
     <w:p>
       <w:r>
-        <w:t>Es wird die Klasse „Server“ aufgerufen und der Webserver gestartet. Das Programm wartet auf eine Eingabe. Geben Sie das Wort „Exit“ ein (es  kann in jeder beliebigen Form geschrieben werden), wird das Programm beendet.</w:t>
+        <w:t xml:space="preserve">Es wird eine Auswahl aller verfügbaren </w:t>
+      </w:r>
+      <w:proofErr w:type="spellStart"/>
+      <w:r>
+        <w:t>Plugins</w:t>
+      </w:r>
+      <w:proofErr w:type="spellEnd"/>
+      <w:r>
+        <w:t xml:space="preserve"> an den Browser geschickt.</w:t>
       </w:r>
     </w:p>
     <w:p/>
@@ -4142,44 +4315,37 @@
       <w:pPr>
         <w:pStyle w:val="berschrift2"/>
       </w:pPr>
-      <w:bookmarkStart w:id="4" w:name="_Toc375765342"/>
+      <w:bookmarkStart w:id="4" w:name="_Toc376967022"/>
       <w:proofErr w:type="spellStart"/>
       <w:r>
-        <w:t>Server.cs</w:t>
+        <w:t>Html.cs</w:t>
       </w:r>
       <w:bookmarkEnd w:id="4"/>
       <w:proofErr w:type="spellEnd"/>
     </w:p>
     <w:p>
       <w:r>
-        <w:t xml:space="preserve">In dieser Klasse wird der Server in einem eigenen Thread gestartet. </w:t>
+        <w:t xml:space="preserve">In dieser Klasse wird das HTML-Dokument zusammengestellt. </w:t>
       </w:r>
       <w:r>
         <w:br/>
-        <w:t xml:space="preserve">Beim Programmstart werden hier die </w:t>
+        <w:t xml:space="preserve">Es werden CSS-Eigenschaften, </w:t>
       </w:r>
       <w:proofErr w:type="spellStart"/>
       <w:r>
-        <w:t>Plugins</w:t>
+        <w:t>JQuery</w:t>
       </w:r>
       <w:proofErr w:type="spellEnd"/>
       <w:r>
-        <w:t xml:space="preserve"> „Temperatur“ und „Navi“ ohne Para</w:t>
-      </w:r>
-      <w:r>
-        <w:t xml:space="preserve">meter gestartet. </w:t>
-      </w:r>
-      <w:r>
-        <w:br/>
-        <w:t xml:space="preserve">Dadurch wird ein Sensor ausgelesen und in die Werte in eine Datenbank gespeichert und es wird das </w:t>
+        <w:t xml:space="preserve">, </w:t>
       </w:r>
       <w:proofErr w:type="spellStart"/>
       <w:r>
-        <w:t>OpenStreetMap</w:t>
+        <w:t>Javascript</w:t>
       </w:r>
       <w:proofErr w:type="spellEnd"/>
       <w:r>
-        <w:t xml:space="preserve"> OSM-File ausgelesen und intern gespeichert.</w:t>
+        <w:t xml:space="preserve"> und der zu übermittelnde Inhalt zusammengeführt.</w:t>
       </w:r>
     </w:p>
     <w:p/>
@@ -4187,17 +4353,25 @@
       <w:pPr>
         <w:pStyle w:val="berschrift2"/>
       </w:pPr>
-      <w:bookmarkStart w:id="5" w:name="_Toc375765343"/>
+      <w:bookmarkStart w:id="5" w:name="_Toc376967023"/>
       <w:proofErr w:type="spellStart"/>
       <w:r>
-        <w:t>Request.cs</w:t>
+        <w:t>IPlugins.cs</w:t>
       </w:r>
       <w:bookmarkEnd w:id="5"/>
       <w:proofErr w:type="spellEnd"/>
     </w:p>
     <w:p>
       <w:r>
-        <w:t>Die Klasse unterscheidet zwischen einem GET-Request und einem POST-Request. Dementsprechend werden verschiedene Funktionen aufgerufen.</w:t>
+        <w:t xml:space="preserve">Hier wird das Interface für die verschiedenen </w:t>
+      </w:r>
+      <w:proofErr w:type="spellStart"/>
+      <w:r>
+        <w:t>Plugins</w:t>
+      </w:r>
+      <w:proofErr w:type="spellEnd"/>
+      <w:r>
+        <w:t xml:space="preserve"> definiert.</w:t>
       </w:r>
     </w:p>
     <w:p/>
@@ -4205,25 +4379,53 @@
       <w:pPr>
         <w:pStyle w:val="berschrift2"/>
       </w:pPr>
-      <w:bookmarkStart w:id="6" w:name="_Toc375765344"/>
+      <w:bookmarkStart w:id="6" w:name="_Toc376967024"/>
       <w:proofErr w:type="spellStart"/>
       <w:r>
-        <w:t>FirstForm.cs</w:t>
+        <w:t>LogFile.cs</w:t>
       </w:r>
       <w:bookmarkEnd w:id="6"/>
       <w:proofErr w:type="spellEnd"/>
     </w:p>
     <w:p>
       <w:r>
-        <w:t xml:space="preserve">Es wird eine Auswahl aller verfügbaren </w:t>
+        <w:t xml:space="preserve">Falls ein Fehler im Server auftritt, werden genauere Informationen in einem </w:t>
       </w:r>
       <w:proofErr w:type="spellStart"/>
       <w:r>
-        <w:t>Plugins</w:t>
+        <w:t>LogFile</w:t>
       </w:r>
       <w:proofErr w:type="spellEnd"/>
       <w:r>
-        <w:t xml:space="preserve"> an den Browser geschickt.</w:t>
+        <w:t xml:space="preserve"> gespeichert. Diese sind jeweils mit Datum und Uhrzeit versehen.</w:t>
+      </w:r>
+      <w:r>
+        <w:br/>
+        <w:t xml:space="preserve">Wenn das </w:t>
+      </w:r>
+      <w:proofErr w:type="spellStart"/>
+      <w:r>
+        <w:t>LogFile</w:t>
+      </w:r>
+      <w:proofErr w:type="spellEnd"/>
+      <w:r>
+        <w:t xml:space="preserve"> eine bestimmte Größe erreich (</w:t>
+      </w:r>
+      <w:proofErr w:type="gramStart"/>
+      <w:r>
+        <w:t>zur Zeit</w:t>
+      </w:r>
+      <w:proofErr w:type="gramEnd"/>
+      <w:r>
+        <w:t xml:space="preserve">: 1MB) wird dieses in einer chronologischen Reihenfolge umbenannt und ein neues </w:t>
+      </w:r>
+      <w:proofErr w:type="spellStart"/>
+      <w:r>
+        <w:t>LogFile</w:t>
+      </w:r>
+      <w:proofErr w:type="spellEnd"/>
+      <w:r>
+        <w:t xml:space="preserve"> erstellt.</w:t>
       </w:r>
     </w:p>
     <w:p/>
@@ -4231,7 +4433,7 @@
       <w:pPr>
         <w:pStyle w:val="berschrift2"/>
       </w:pPr>
-      <w:bookmarkStart w:id="7" w:name="_Toc375765345"/>
+      <w:bookmarkStart w:id="7" w:name="_Toc376967025"/>
       <w:proofErr w:type="spellStart"/>
       <w:r>
         <w:t>PluginManager.cs</w:t>
@@ -4305,25 +4507,17 @@
       <w:pPr>
         <w:pStyle w:val="berschrift2"/>
       </w:pPr>
-      <w:bookmarkStart w:id="8" w:name="_Toc375765346"/>
+      <w:bookmarkStart w:id="8" w:name="_Toc376967026"/>
       <w:proofErr w:type="spellStart"/>
       <w:r>
-        <w:t>IPlugins.cs</w:t>
+        <w:t>Program.cs</w:t>
       </w:r>
       <w:bookmarkEnd w:id="8"/>
       <w:proofErr w:type="spellEnd"/>
     </w:p>
     <w:p>
       <w:r>
-        <w:t xml:space="preserve">Hier wird das Interface für die verschiedenen </w:t>
-      </w:r>
-      <w:proofErr w:type="spellStart"/>
-      <w:r>
-        <w:t>Plugins</w:t>
-      </w:r>
-      <w:proofErr w:type="spellEnd"/>
-      <w:r>
-        <w:t xml:space="preserve"> definiert.</w:t>
+        <w:t>Es wird die Klasse „Server“ aufgerufen und der Webserver gestartet. Das Programm wartet auf eine Eingabe. Geben Sie das Wort „Exit“ ein (es  kann in jeder beliebigen Form geschrieben werden), wird das Programm beendet.</w:t>
       </w:r>
     </w:p>
     <w:p/>
@@ -4331,25 +4525,17 @@
       <w:pPr>
         <w:pStyle w:val="berschrift2"/>
       </w:pPr>
-      <w:bookmarkStart w:id="9" w:name="_Toc375765347"/>
+      <w:bookmarkStart w:id="9" w:name="_Toc376967027"/>
       <w:proofErr w:type="spellStart"/>
       <w:r>
-        <w:t>Url.cs</w:t>
+        <w:t>Request.cs</w:t>
       </w:r>
       <w:bookmarkEnd w:id="9"/>
       <w:proofErr w:type="spellEnd"/>
     </w:p>
     <w:p>
       <w:r>
-        <w:t xml:space="preserve">Diese Klasse wird aufgerufen wenn eine Anfrage von einem Browser zu diesem Server stattgefunden hat und bereits bekannt ist, um welche Art von Anfrage es sich dabei handelt (GET, POST). Es werden dementsprechend verschiedene Funktionen in dieser Klasse aufgerufen um die Inhalte aufzuteilen und für die </w:t>
-      </w:r>
-      <w:proofErr w:type="spellStart"/>
-      <w:r>
-        <w:t>Plugins</w:t>
-      </w:r>
-      <w:proofErr w:type="spellEnd"/>
-      <w:r>
-        <w:t xml:space="preserve"> zugänglich zu machen.</w:t>
+        <w:t>Die Klasse unterscheidet zwischen einem GET-Request und einem POST-Request. Dementsprechend werden verschiedene Funktionen aufgerufen.</w:t>
       </w:r>
     </w:p>
     <w:p/>
@@ -4357,7 +4543,7 @@
       <w:pPr>
         <w:pStyle w:val="berschrift2"/>
       </w:pPr>
-      <w:bookmarkStart w:id="10" w:name="_Toc375765348"/>
+      <w:bookmarkStart w:id="10" w:name="_Toc376967028"/>
       <w:proofErr w:type="spellStart"/>
       <w:r>
         <w:t>Response.cs</w:t>
@@ -4368,45 +4554,6 @@
     <w:p>
       <w:r>
         <w:t>Diese Klasse wird aufgerufen, wenn etwas vom Server an den Browser geschickt werden soll. Es werden die eigentlichen Inhalte mit einem HTML-Grundgerüst und Headerinformationen versehen.</w:t>
-      </w:r>
-    </w:p>
-    <w:p/>
-    <w:p/>
-    <w:p>
-      <w:pPr>
-        <w:pStyle w:val="berschrift2"/>
-      </w:pPr>
-      <w:bookmarkStart w:id="11" w:name="_Toc375765349"/>
-      <w:proofErr w:type="spellStart"/>
-      <w:r>
-        <w:t>Html.cs</w:t>
-      </w:r>
-      <w:bookmarkEnd w:id="11"/>
-      <w:proofErr w:type="spellEnd"/>
-    </w:p>
-    <w:p>
-      <w:r>
-        <w:t xml:space="preserve">In dieser Klasse wird das HTML-Dokument zusammengestellt. </w:t>
-      </w:r>
-      <w:r>
-        <w:br/>
-        <w:t xml:space="preserve">Es werden CSS-Eigenschaften, </w:t>
-      </w:r>
-      <w:proofErr w:type="spellStart"/>
-      <w:r>
-        <w:t>JQuery</w:t>
-      </w:r>
-      <w:proofErr w:type="spellEnd"/>
-      <w:r>
-        <w:t xml:space="preserve">, </w:t>
-      </w:r>
-      <w:proofErr w:type="spellStart"/>
-      <w:r>
-        <w:t>Javascript</w:t>
-      </w:r>
-      <w:proofErr w:type="spellEnd"/>
-      <w:r>
-        <w:t xml:space="preserve"> und der zu übermittelnde Inhalt zusammengeführt.</w:t>
       </w:r>
     </w:p>
     <w:p/>
@@ -4414,30 +4561,125 @@
       <w:pPr>
         <w:pStyle w:val="berschrift2"/>
       </w:pPr>
-      <w:bookmarkStart w:id="12" w:name="_Toc375765350"/>
+      <w:bookmarkStart w:id="11" w:name="_Toc376967029"/>
       <w:proofErr w:type="spellStart"/>
       <w:r>
-        <w:t>WrongFilenameException</w:t>
-      </w:r>
-      <w:r>
-        <w:t>.cs</w:t>
-      </w:r>
+        <w:t>Server.cs</w:t>
+      </w:r>
+      <w:bookmarkEnd w:id="11"/>
       <w:proofErr w:type="spellEnd"/>
-      <w:r>
-        <w:t xml:space="preserve">, </w:t>
+    </w:p>
+    <w:p>
+      <w:r>
+        <w:t xml:space="preserve">In dieser Klasse wird der Server in einem eigenen Thread gestartet. </w:t>
+      </w:r>
+      <w:r>
+        <w:br/>
+        <w:t xml:space="preserve">Beim Programmstart werden hier die </w:t>
       </w:r>
       <w:proofErr w:type="spellStart"/>
       <w:r>
-        <w:t>WrongParameterException</w:t>
-      </w:r>
-      <w:r>
-        <w:t>.cs</w:t>
+        <w:t>Plugins</w:t>
+      </w:r>
+      <w:proofErr w:type="spellEnd"/>
+      <w:r>
+        <w:t xml:space="preserve"> „Temperatur“ und „Navi“ ohne Para</w:t>
+      </w:r>
+      <w:r>
+        <w:t xml:space="preserve">meter gestartet. </w:t>
+      </w:r>
+      <w:r>
+        <w:br/>
+        <w:t>Dadurch wird ein Sensor ausgelesen und die Wert</w:t>
+      </w:r>
+      <w:r>
+        <w:t xml:space="preserve">e in eine Datenbank gespeichert. Des Weiteren </w:t>
+      </w:r>
+      <w:r>
+        <w:t xml:space="preserve">wird </w:t>
+      </w:r>
+      <w:r>
+        <w:t>ein</w:t>
+      </w:r>
+      <w:r>
+        <w:t xml:space="preserve"> OSM-File</w:t>
+      </w:r>
+      <w:r>
+        <w:t xml:space="preserve"> (</w:t>
+      </w:r>
+      <w:proofErr w:type="spellStart"/>
+      <w:r>
+        <w:t>OpenStreetMap</w:t>
+      </w:r>
+      <w:proofErr w:type="spellEnd"/>
+      <w:r>
+        <w:t>)</w:t>
+      </w:r>
+      <w:r>
+        <w:t xml:space="preserve"> ausgelesen und intern </w:t>
+      </w:r>
+      <w:r>
+        <w:t>ab</w:t>
+      </w:r>
+      <w:r>
+        <w:t>gespeichert.</w:t>
+      </w:r>
+    </w:p>
+    <w:p/>
+    <w:p>
+      <w:pPr>
+        <w:pStyle w:val="berschrift2"/>
+      </w:pPr>
+      <w:bookmarkStart w:id="12" w:name="_Toc376967030"/>
+      <w:proofErr w:type="spellStart"/>
+      <w:r>
+        <w:t>Url.cs</w:t>
       </w:r>
       <w:bookmarkEnd w:id="12"/>
       <w:proofErr w:type="spellEnd"/>
     </w:p>
     <w:p>
       <w:r>
+        <w:t xml:space="preserve">Diese Klasse wird aufgerufen wenn eine Anfrage von einem Browser zu diesem Server stattgefunden hat und bereits bekannt ist, um welche Art von Anfrage es sich dabei handelt (GET, POST). Es werden dementsprechend verschiedene Funktionen in dieser Klasse aufgerufen um die Inhalte aufzuteilen und für die </w:t>
+      </w:r>
+      <w:proofErr w:type="spellStart"/>
+      <w:r>
+        <w:t>Plugins</w:t>
+      </w:r>
+      <w:proofErr w:type="spellEnd"/>
+      <w:r>
+        <w:t xml:space="preserve"> zugänglich zu machen.</w:t>
+      </w:r>
+    </w:p>
+    <w:p/>
+    <w:p>
+      <w:pPr>
+        <w:pStyle w:val="berschrift2"/>
+      </w:pPr>
+      <w:bookmarkStart w:id="13" w:name="_Toc376967031"/>
+      <w:proofErr w:type="spellStart"/>
+      <w:r>
+        <w:t>WrongFilenameException</w:t>
+      </w:r>
+      <w:r>
+        <w:t>.cs</w:t>
+      </w:r>
+      <w:proofErr w:type="spellEnd"/>
+      <w:r>
+        <w:t xml:space="preserve">, </w:t>
+      </w:r>
+      <w:proofErr w:type="spellStart"/>
+      <w:r>
+        <w:t>WrongParameterException</w:t>
+      </w:r>
+      <w:r>
+        <w:t>.cs</w:t>
+      </w:r>
+      <w:bookmarkEnd w:id="13"/>
+      <w:proofErr w:type="spellEnd"/>
+    </w:p>
+    <w:p>
+      <w:r>
         <w:t xml:space="preserve">Diese zwei Klassen dienen </w:t>
       </w:r>
       <w:r>
@@ -4449,7 +4691,8 @@
     </w:p>
     <w:p/>
     <w:sectPr>
-      <w:headerReference w:type="first" r:id="rId8"/>
+      <w:footerReference w:type="default" r:id="rId8"/>
+      <w:headerReference w:type="first" r:id="rId9"/>
       <w:pgSz w:w="11906" w:h="16838"/>
       <w:pgMar w:top="1417" w:right="1417" w:bottom="1134" w:left="1417" w:header="708" w:footer="708" w:gutter="0"/>
       <w:cols w:space="708"/>
@@ -4485,6 +4728,115 @@
 </w:endnotes>
 </file>
 
+<file path=word/footer1.xml><?xml version="1.0" encoding="utf-8"?>
+<w:ftr xmlns:wpc="http://schemas.microsoft.com/office/word/2010/wordprocessingCanvas" xmlns:mc="http://schemas.openxmlformats.org/markup-compatibility/2006" xmlns:o="urn:schemas-microsoft-com:office:office" xmlns:r="http://schemas.openxmlformats.org/officeDocument/2006/relationships" xmlns:m="http://schemas.openxmlformats.org/officeDocument/2006/math" xmlns:v="urn:schemas-microsoft-com:vml" xmlns:wp14="http://schemas.microsoft.com/office/word/2010/wordprocessingDrawing" xmlns:wp="http://schemas.openxmlformats.org/drawingml/2006/wordprocessingDrawing" xmlns:w10="urn:schemas-microsoft-com:office:word" xmlns:w="http://schemas.openxmlformats.org/wordprocessingml/2006/main" xmlns:w14="http://schemas.microsoft.com/office/word/2010/wordml" xmlns:w15="http://schemas.microsoft.com/office/word/2012/wordml" xmlns:wpg="http://schemas.microsoft.com/office/word/2010/wordprocessingGroup" xmlns:wpi="http://schemas.microsoft.com/office/word/2010/wordprocessingInk" xmlns:wne="http://schemas.microsoft.com/office/word/2006/wordml" xmlns:wps="http://schemas.microsoft.com/office/word/2010/wordprocessingShape" mc:Ignorable="w14 w15 wp14">
+  <w:p>
+    <w:pPr>
+      <w:tabs>
+        <w:tab w:val="center" w:pos="4550"/>
+        <w:tab w:val="left" w:pos="5818"/>
+      </w:tabs>
+      <w:ind w:right="260"/>
+      <w:jc w:val="right"/>
+      <w:rPr>
+        <w:color w:val="222A35" w:themeColor="text2" w:themeShade="80"/>
+      </w:rPr>
+    </w:pPr>
+    <w:r>
+      <w:rPr>
+        <w:color w:val="8496B0" w:themeColor="text2" w:themeTint="99"/>
+        <w:spacing w:val="60"/>
+        <w:lang w:val="de-DE"/>
+      </w:rPr>
+      <w:t>Seite</w:t>
+    </w:r>
+    <w:r>
+      <w:rPr>
+        <w:color w:val="8496B0" w:themeColor="text2" w:themeTint="99"/>
+        <w:lang w:val="de-DE"/>
+      </w:rPr>
+      <w:t xml:space="preserve"> </w:t>
+    </w:r>
+    <w:r>
+      <w:rPr>
+        <w:color w:val="323E4F" w:themeColor="text2" w:themeShade="BF"/>
+      </w:rPr>
+      <w:fldChar w:fldCharType="begin"/>
+    </w:r>
+    <w:r>
+      <w:rPr>
+        <w:color w:val="323E4F" w:themeColor="text2" w:themeShade="BF"/>
+      </w:rPr>
+      <w:instrText>PAGE   \* MERGEFORMAT</w:instrText>
+    </w:r>
+    <w:r>
+      <w:rPr>
+        <w:color w:val="323E4F" w:themeColor="text2" w:themeShade="BF"/>
+      </w:rPr>
+      <w:fldChar w:fldCharType="separate"/>
+    </w:r>
+    <w:r>
+      <w:rPr>
+        <w:noProof/>
+        <w:color w:val="323E4F" w:themeColor="text2" w:themeShade="BF"/>
+        <w:lang w:val="de-DE"/>
+      </w:rPr>
+      <w:t>3</w:t>
+    </w:r>
+    <w:r>
+      <w:rPr>
+        <w:color w:val="323E4F" w:themeColor="text2" w:themeShade="BF"/>
+      </w:rPr>
+      <w:fldChar w:fldCharType="end"/>
+    </w:r>
+    <w:r>
+      <w:rPr>
+        <w:color w:val="323E4F" w:themeColor="text2" w:themeShade="BF"/>
+        <w:lang w:val="de-DE"/>
+      </w:rPr>
+      <w:t xml:space="preserve"> | </w:t>
+    </w:r>
+    <w:r>
+      <w:rPr>
+        <w:color w:val="323E4F" w:themeColor="text2" w:themeShade="BF"/>
+      </w:rPr>
+      <w:fldChar w:fldCharType="begin"/>
+    </w:r>
+    <w:r>
+      <w:rPr>
+        <w:color w:val="323E4F" w:themeColor="text2" w:themeShade="BF"/>
+      </w:rPr>
+      <w:instrText>NUMPAGES  \* Arabic  \* MERGEFORMAT</w:instrText>
+    </w:r>
+    <w:r>
+      <w:rPr>
+        <w:color w:val="323E4F" w:themeColor="text2" w:themeShade="BF"/>
+      </w:rPr>
+      <w:fldChar w:fldCharType="separate"/>
+    </w:r>
+    <w:r>
+      <w:rPr>
+        <w:noProof/>
+        <w:color w:val="323E4F" w:themeColor="text2" w:themeShade="BF"/>
+        <w:lang w:val="de-DE"/>
+      </w:rPr>
+      <w:t>5</w:t>
+    </w:r>
+    <w:r>
+      <w:rPr>
+        <w:color w:val="323E4F" w:themeColor="text2" w:themeShade="BF"/>
+      </w:rPr>
+      <w:fldChar w:fldCharType="end"/>
+    </w:r>
+  </w:p>
+  <w:p>
+    <w:pPr>
+      <w:pStyle w:val="Fuzeile"/>
+    </w:pPr>
+  </w:p>
+</w:ftr>
+</file>
+
 <file path=word/footnotes.xml><?xml version="1.0" encoding="utf-8"?>
 <w:footnotes xmlns:wpc="http://schemas.microsoft.com/office/word/2010/wordprocessingCanvas" xmlns:mc="http://schemas.openxmlformats.org/markup-compatibility/2006" xmlns:o="urn:schemas-microsoft-com:office:office" xmlns:r="http://schemas.openxmlformats.org/officeDocument/2006/relationships" xmlns:m="http://schemas.openxmlformats.org/officeDocument/2006/math" xmlns:v="urn:schemas-microsoft-com:vml" xmlns:wp14="http://schemas.microsoft.com/office/word/2010/wordprocessingDrawing" xmlns:wp="http://schemas.openxmlformats.org/drawingml/2006/wordprocessingDrawing" xmlns:w10="urn:schemas-microsoft-com:office:word" xmlns:w="http://schemas.openxmlformats.org/wordprocessingml/2006/main" xmlns:w14="http://schemas.microsoft.com/office/word/2010/wordml" xmlns:w15="http://schemas.microsoft.com/office/word/2012/wordml" xmlns:wpg="http://schemas.microsoft.com/office/word/2010/wordprocessingGroup" xmlns:wpi="http://schemas.microsoft.com/office/word/2010/wordprocessingInk" xmlns:wne="http://schemas.microsoft.com/office/word/2006/wordml" xmlns:wps="http://schemas.microsoft.com/office/word/2010/wordprocessingShape" mc:Ignorable="w14 w15 wp14">
   <w:footnote w:type="separator" w:id="-1">
@@ -4519,6 +4871,7 @@
     <w:r>
       <w:rPr>
         <w:noProof/>
+        <w:lang w:eastAsia="de-AT"/>
       </w:rPr>
       <mc:AlternateContent>
         <mc:Choice Requires="wps">
@@ -5747,6 +6100,36 @@
       <w:lang w:val="de-DE" w:eastAsia="de-DE"/>
     </w:rPr>
   </w:style>
+  <w:style w:type="paragraph" w:styleId="Sprechblasentext">
+    <w:name w:val="Balloon Text"/>
+    <w:basedOn w:val="Standard"/>
+    <w:link w:val="SprechblasentextZchn"/>
+    <w:uiPriority w:val="99"/>
+    <w:semiHidden/>
+    <w:unhideWhenUsed/>
+    <w:rsid w:val="00181838"/>
+    <w:pPr>
+      <w:spacing w:after="0" w:line="240" w:lineRule="auto"/>
+    </w:pPr>
+    <w:rPr>
+      <w:rFonts w:ascii="Segoe UI" w:hAnsi="Segoe UI" w:cs="Segoe UI"/>
+      <w:sz w:val="18"/>
+      <w:szCs w:val="18"/>
+    </w:rPr>
+  </w:style>
+  <w:style w:type="character" w:customStyle="1" w:styleId="SprechblasentextZchn">
+    <w:name w:val="Sprechblasentext Zchn"/>
+    <w:basedOn w:val="Absatz-Standardschriftart"/>
+    <w:link w:val="Sprechblasentext"/>
+    <w:uiPriority w:val="99"/>
+    <w:semiHidden/>
+    <w:rsid w:val="00181838"/>
+    <w:rPr>
+      <w:rFonts w:ascii="Segoe UI" w:hAnsi="Segoe UI" w:cs="Segoe UI"/>
+      <w:sz w:val="18"/>
+      <w:szCs w:val="18"/>
+    </w:rPr>
+  </w:style>
 </w:styles>
 </file>
 
@@ -6016,7 +6399,7 @@
 </file>
 
 <file path=customXml/itemProps1.xml><?xml version="1.0" encoding="utf-8"?>
-<ds:datastoreItem xmlns:ds="http://schemas.openxmlformats.org/officeDocument/2006/customXml" ds:itemID="{B5BBE8C2-3AEA-4ABB-B182-D2C8A015C233}">
+<ds:datastoreItem xmlns:ds="http://schemas.openxmlformats.org/officeDocument/2006/customXml" ds:itemID="{5DFC7E6C-CDEB-4838-BA80-8CFA1BF7C704}">
   <ds:schemaRefs>
     <ds:schemaRef ds:uri="http://schemas.openxmlformats.org/officeDocument/2006/bibliography"/>
   </ds:schemaRefs>

</xml_diff>